<commit_message>
Added example code and documentation
</commit_message>
<xml_diff>
--- a/docs/cpi_fpi_da_output_desc.docx
+++ b/docs/cpi_fpi_da_output_desc.docx
@@ -87,19 +87,7 @@
         <w:rPr>
           <w:rFonts w:eastAsiaTheme="minorEastAsia"/>
         </w:rPr>
-        <w:t xml:space="preserve">The </w:t>
-      </w:r>
-      <w:r>
-        <w:rPr>
-          <w:rFonts w:eastAsiaTheme="minorEastAsia"/>
-        </w:rPr>
-        <w:t>next</w:t>
-      </w:r>
-      <w:r>
-        <w:rPr>
-          <w:rFonts w:eastAsiaTheme="minorEastAsia"/>
-        </w:rPr>
-        <w:t xml:space="preserve"> section describes aspects of the data quality and annotations that must be taken into account while interpreting the data. Please make sure to read this section before using the data in your analysis.</w:t>
+        <w:t>The next section describes aspects of the data quality and annotations that must be taken into account while interpreting the data. Please make sure to read this section before using the data in your analysis.</w:t>
       </w:r>
     </w:p>
     <w:p>
@@ -2929,7 +2917,57 @@
         <w:rPr>
           <w:rFonts w:eastAsiaTheme="minorEastAsia"/>
         </w:rPr>
-        <w:t>- Code is the data quality code.</w:t>
+        <w:t>- Code is the data quality code</w:t>
+      </w:r>
+      <w:r>
+        <w:rPr>
+          <w:rFonts w:eastAsiaTheme="minorEastAsia"/>
+        </w:rPr>
+        <w:t xml:space="preserve"> [Please see </w:t>
+      </w:r>
+      <w:r>
+        <w:rPr>
+          <w:rFonts w:eastAsiaTheme="minorEastAsia"/>
+        </w:rPr>
+        <w:fldChar w:fldCharType="begin"/>
+      </w:r>
+      <w:r>
+        <w:rPr>
+          <w:rFonts w:eastAsiaTheme="minorEastAsia"/>
+        </w:rPr>
+        <w:instrText xml:space="preserve"> REF _Ref102055020 \h </w:instrText>
+      </w:r>
+      <w:r>
+        <w:rPr>
+          <w:rFonts w:eastAsiaTheme="minorEastAsia"/>
+        </w:rPr>
+      </w:r>
+      <w:r>
+        <w:rPr>
+          <w:rFonts w:eastAsiaTheme="minorEastAsia"/>
+        </w:rPr>
+        <w:fldChar w:fldCharType="separate"/>
+      </w:r>
+      <w:r>
+        <w:t>Note on Criteria for determining Data Quality</w:t>
+      </w:r>
+      <w:r>
+        <w:rPr>
+          <w:rFonts w:eastAsiaTheme="minorEastAsia"/>
+        </w:rPr>
+        <w:fldChar w:fldCharType="end"/>
+      </w:r>
+      <w:r>
+        <w:rPr>
+          <w:rFonts w:eastAsiaTheme="minorEastAsia"/>
+        </w:rPr>
+        <w:t>]</w:t>
+      </w:r>
+      <w:r>
+        <w:rPr>
+          <w:rFonts w:eastAsiaTheme="minorEastAsia"/>
+        </w:rPr>
+        <w:t>.</w:t>
       </w:r>
     </w:p>
     <w:p>
@@ -14287,10 +14325,86 @@
         <w:t>Zonal (meridional) winds are reported as 0 m/sec when there no measurements in the East or West (North or South) measurements. The Line-of-sight winds are, however, reported. For example, if there are no West measurements for the night of observation, but 8 East measurements, then the LOS (East) winds are reported; however, the zonal wind measurements are reported as 0 m/sec, and the wind description is indicated as “No zonal V”. Likewise, if there are no South measurements for the night of observation, but some North measurements, then the LOS (North) winds are reported; however, the meridional wind measurements are reported as 0 m/sec, and the wind description is indicated as “No merid V”.</w:t>
       </w:r>
     </w:p>
-    <w:p/>
+    <w:p>
+      <w:pPr>
+        <w:pStyle w:val="Heading2"/>
+      </w:pPr>
+      <w:bookmarkStart w:id="5" w:name="_Ref102055020"/>
+      <w:r>
+        <w:t>Note on Criteria for determining Data Quality</w:t>
+      </w:r>
+      <w:bookmarkEnd w:id="5"/>
+    </w:p>
+    <w:p>
+      <w:r>
+        <w:t>A data quality code of 1 is assigned when any of the following is true:</w:t>
+      </w:r>
+      <w:r>
+        <w:br/>
+        <w:t>* total residuals in the fit is greater than 25.0 a.d.u (implies moderate residual sum while fitting the data)</w:t>
+      </w:r>
+      <w:r>
+        <w:br/>
+        <w:t>* y-intercept of the linear background fit is greater than 50 a.d.u (implies moderate background levels)</w:t>
+      </w:r>
+      <w:r>
+        <w:br/>
+        <w:t>* signal-to-background ratio of the first order is less than 0.75</w:t>
+      </w:r>
+      <w:r>
+        <w:br/>
+        <w:t>* moon - percentage of synodic cycle is greater than 75%</w:t>
+      </w:r>
+      <w:r>
+        <w:br/>
+      </w:r>
+      <w:r>
+        <w:br/>
+        <w:t>A data quality code of 2 is assigned when any of the following is true:</w:t>
+      </w:r>
+      <w:r>
+        <w:br/>
+        <w:t>* total residuals in the fit is greater than 75.0 a.d.u  (implies large residual sum while fitting the data)</w:t>
+      </w:r>
+      <w:r>
+        <w:br/>
+        <w:t>* y-intercept of the linear background fit is greater than 200 a.d.u  (implies large background levels)</w:t>
+      </w:r>
+      <w:r>
+        <w:br/>
+        <w:t>* signal-to-background ratio of the first order is less than 0.5</w:t>
+      </w:r>
+      <w:r>
+        <w:br/>
+        <w:t>* moon - percentage of synodic cycle is greater than 90%</w:t>
+      </w:r>
+      <w:r>
+        <w:br/>
+      </w:r>
+      <w:r>
+        <w:br/>
+        <w:t>Therefore, a data quality of 0 is assigned to the sky measurement only when ALL of the following are true:</w:t>
+      </w:r>
+      <w:r>
+        <w:br/>
+        <w:t>* total residuals in the fit is less than 25.0 a.d.u   (implies low residuals while fitting the data)</w:t>
+      </w:r>
+      <w:r>
+        <w:br/>
+        <w:t>* y-intercept of the linear background fit is less than 50 a.d.u  (implies low background)</w:t>
+      </w:r>
+      <w:r>
+        <w:br/>
+        <w:t>* signal-to-background ratio of the first order is greater than 0.75</w:t>
+      </w:r>
+      <w:r>
+        <w:br/>
+        <w:t>* moon - percentage of synodic cycle is less than 75%</w:t>
+      </w:r>
+    </w:p>
     <w:sectPr>
-      <w:headerReference w:type="default" r:id="rId7"/>
-      <w:footerReference w:type="default" r:id="rId8"/>
+      <w:headerReference w:type="default" r:id="rId8"/>
+      <w:footerReference w:type="default" r:id="rId9"/>
       <w:pgSz w:w="12240" w:h="15840"/>
       <w:pgMar w:top="1440" w:right="1440" w:bottom="1440" w:left="1440" w:header="720" w:footer="720" w:gutter="0"/>
       <w:cols w:space="720"/>
@@ -14344,7 +14458,7 @@
       <w:rPr>
         <w:noProof/>
       </w:rPr>
-      <w:t>3/18/2022</w:t>
+      <w:t>4/28/2022</w:t>
     </w:r>
     <w:r>
       <w:fldChar w:fldCharType="end"/>
@@ -14939,19 +15053,19 @@
       </w:pPr>
     </w:lvl>
   </w:abstractNum>
-  <w:num w:numId="1">
+  <w:num w:numId="1" w16cid:durableId="1601718747">
     <w:abstractNumId w:val="1"/>
   </w:num>
-  <w:num w:numId="2">
+  <w:num w:numId="2" w16cid:durableId="1714571446">
     <w:abstractNumId w:val="0"/>
   </w:num>
-  <w:num w:numId="3">
+  <w:num w:numId="3" w16cid:durableId="1928415669">
     <w:abstractNumId w:val="4"/>
   </w:num>
-  <w:num w:numId="4">
+  <w:num w:numId="4" w16cid:durableId="1638760044">
     <w:abstractNumId w:val="3"/>
   </w:num>
-  <w:num w:numId="5">
+  <w:num w:numId="5" w16cid:durableId="16540756">
     <w:abstractNumId w:val="2"/>
   </w:num>
 </w:numbering>
@@ -15424,7 +15538,6 @@
   <w:style w:type="character" w:default="1" w:styleId="DefaultParagraphFont">
     <w:name w:val="Default Paragraph Font"/>
     <w:uiPriority w:val="1"/>
-    <w:semiHidden/>
     <w:unhideWhenUsed/>
   </w:style>
   <w:style w:type="table" w:default="1" w:styleId="TableNormal">
@@ -15905,4 +16018,16 @@
     </a:ext>
   </a:extLst>
 </a:theme>
+</file>
+
+<file path=customXml/item1.xml><?xml version="1.0" encoding="utf-8"?>
+<b:Sources xmlns:b="http://schemas.openxmlformats.org/officeDocument/2006/bibliography" xmlns="http://schemas.openxmlformats.org/officeDocument/2006/bibliography" SelectedStyle="\APASixthEditionOfficeOnline.xsl" StyleName="APA" Version="6"/>
+</file>
+
+<file path=customXml/itemProps1.xml><?xml version="1.0" encoding="utf-8"?>
+<ds:datastoreItem xmlns:ds="http://schemas.openxmlformats.org/officeDocument/2006/customXml" ds:itemID="{8E637650-698E-4FE4-B1E3-0B7E00B8B6B6}">
+  <ds:schemaRefs>
+    <ds:schemaRef ds:uri="http://schemas.openxmlformats.org/officeDocument/2006/bibliography"/>
+  </ds:schemaRefs>
+</ds:datastoreItem>
 </file>
</xml_diff>